<commit_message>
Updating the Code Book
</commit_message>
<xml_diff>
--- a/codeBook.docx
+++ b/codeBook.docx
@@ -367,47 +367,37 @@
         <w:pStyle w:val="Normal"/>
         <w:jc w:val="both"/>
         <w:rPr>
-          <w:rFonts w:ascii="Arial" w:hAnsi="Arial"/>
-          <w:sz w:val="22"/>
-          <w:szCs w:val="22"/>
-        </w:rPr>
-      </w:pPr>
-      <w:r>
-        <w:rPr>
-          <w:rFonts w:ascii="Arial" w:hAnsi="Arial"/>
-          <w:sz w:val="22"/>
-          <w:szCs w:val="22"/>
-        </w:rPr>
-        <w:t>http://archive.ics.uci.edu/ml/datasets/Human+Activity+Recognition+Using+Smartphones</w:t>
-      </w:r>
-    </w:p>
-    <w:p>
-      <w:pPr>
-        <w:pStyle w:val="TextBody"/>
-        <w:spacing w:lineRule="atLeast" w:line="375" w:before="0" w:after="240"/>
-        <w:ind w:left="0" w:right="0" w:hanging="0"/>
-        <w:jc w:val="both"/>
-        <w:rPr>
-          <w:rFonts w:ascii="Arial" w:hAnsi="Arial"/>
-          <w:b w:val="false"/>
-          <w:bCs w:val="false"/>
-          <w:i w:val="false"/>
-          <w:iCs w:val="false"/>
-          <w:sz w:val="22"/>
-          <w:szCs w:val="22"/>
-          <w:u w:val="none"/>
-        </w:rPr>
-      </w:pPr>
-      <w:r>
-        <w:rPr>
-          <w:rFonts w:ascii="Arial" w:hAnsi="Arial"/>
-          <w:b w:val="false"/>
-          <w:bCs w:val="false"/>
-          <w:i w:val="false"/>
-          <w:iCs w:val="false"/>
-          <w:sz w:val="22"/>
-          <w:szCs w:val="22"/>
-          <w:u w:val="none"/>
+          <w:rStyle w:val="InternetLink"/>
+          <w:rFonts w:ascii="Arial" w:hAnsi="Arial"/>
+          <w:sz w:val="22"/>
+          <w:szCs w:val="22"/>
+        </w:rPr>
+      </w:pPr>
+      <w:hyperlink r:id="rId2">
+        <w:r>
+          <w:rPr>
+            <w:rStyle w:val="InternetLink"/>
+            <w:rFonts w:ascii="Arial" w:hAnsi="Arial"/>
+            <w:sz w:val="22"/>
+            <w:szCs w:val="22"/>
+          </w:rPr>
+          <w:t>http://archive.ics.uci.edu/ml/datasets/Human+Activity+Recognition+Using+Smartphones</w:t>
+        </w:r>
+      </w:hyperlink>
+    </w:p>
+    <w:p>
+      <w:pPr>
+        <w:pStyle w:val="Normal"/>
+        <w:jc w:val="both"/>
+        <w:rPr>
+          <w:sz w:val="22"/>
+          <w:szCs w:val="22"/>
+        </w:rPr>
+      </w:pPr>
+      <w:r>
+        <w:rPr>
+          <w:sz w:val="22"/>
+          <w:szCs w:val="22"/>
         </w:rPr>
       </w:r>
     </w:p>
@@ -1333,7 +1323,35 @@
           <w:sz w:val="22"/>
           <w:szCs w:val="22"/>
         </w:rPr>
-        <w:t xml:space="preserve">As we were provided with 2 data sets (train and test) as ".txt" file, and required to produce a run_analysis.R script that would load the raw data into RStudio, process it, reshape it and produce  a tidy the data set with each numeric variable averaged by subject and activity,  </w:t>
+        <w:t xml:space="preserve">As </w:t>
+      </w:r>
+      <w:r>
+        <w:rPr>
+          <w:rFonts w:ascii="Arial" w:hAnsi="Arial"/>
+          <w:b w:val="false"/>
+          <w:i w:val="false"/>
+          <w:caps w:val="false"/>
+          <w:smallCaps w:val="false"/>
+          <w:color w:val="333333"/>
+          <w:spacing w:val="0"/>
+          <w:sz w:val="22"/>
+          <w:szCs w:val="22"/>
+        </w:rPr>
+        <w:t>the student was</w:t>
+      </w:r>
+      <w:r>
+        <w:rPr>
+          <w:rFonts w:ascii="Arial" w:hAnsi="Arial"/>
+          <w:b w:val="false"/>
+          <w:i w:val="false"/>
+          <w:caps w:val="false"/>
+          <w:smallCaps w:val="false"/>
+          <w:color w:val="333333"/>
+          <w:spacing w:val="0"/>
+          <w:sz w:val="22"/>
+          <w:szCs w:val="22"/>
+        </w:rPr>
+        <w:t xml:space="preserve"> provided with 2 data sets (train and test) as ".txt" file, and required to produce a run_analysis.R script that would load the raw data into RStudio, process it, and produce  a tidy data set with each numeric variable averaged by subject and activity,  </w:t>
       </w:r>
       <w:r>
         <w:rPr>
@@ -1348,6 +1366,39 @@
           <w:szCs w:val="22"/>
         </w:rPr>
         <w:t>the following steps and choices were made:</w:t>
+      </w:r>
+    </w:p>
+    <w:p>
+      <w:pPr>
+        <w:pStyle w:val="TextBody"/>
+        <w:spacing w:lineRule="atLeast" w:line="375" w:before="0" w:after="240"/>
+        <w:ind w:left="0" w:right="0" w:hanging="0"/>
+        <w:jc w:val="both"/>
+        <w:rPr>
+          <w:rFonts w:ascii="Arial" w:hAnsi="Arial"/>
+          <w:b w:val="false"/>
+          <w:i w:val="false"/>
+          <w:caps w:val="false"/>
+          <w:smallCaps w:val="false"/>
+          <w:color w:val="333333"/>
+          <w:spacing w:val="0"/>
+          <w:sz w:val="22"/>
+          <w:szCs w:val="22"/>
+        </w:rPr>
+      </w:pPr>
+      <w:r>
+        <w:rPr>
+          <w:rFonts w:ascii="Arial" w:hAnsi="Arial"/>
+          <w:b w:val="false"/>
+          <w:i w:val="false"/>
+          <w:caps w:val="false"/>
+          <w:smallCaps w:val="false"/>
+          <w:color w:val="333333"/>
+          <w:spacing w:val="0"/>
+          <w:sz w:val="22"/>
+          <w:szCs w:val="22"/>
+        </w:rPr>
+        <w:t>The student wrote an run_analysis() function that:</w:t>
       </w:r>
     </w:p>
     <w:p>
@@ -1384,7 +1435,7 @@
           <w:szCs w:val="22"/>
           <w:u w:val="single"/>
         </w:rPr>
-        <w:t>###2.1. Loading features data</w:t>
+        <w:t>###2.1. Loads features data</w:t>
       </w:r>
     </w:p>
     <w:p>
@@ -1520,7 +1571,7 @@
           <w:szCs w:val="22"/>
           <w:u w:val="single"/>
         </w:rPr>
-        <w:t>###2.2. Loading test data</w:t>
+        <w:t>###2.2. Loads test data</w:t>
       </w:r>
     </w:p>
     <w:p>
@@ -1821,7 +1872,7 @@
           <w:szCs w:val="22"/>
           <w:u w:val="single"/>
         </w:rPr>
-        <w:t>###2.3 Loading train data</w:t>
+        <w:t>###2.3 Loads train data</w:t>
       </w:r>
     </w:p>
     <w:p>
@@ -2122,7 +2173,7 @@
           <w:szCs w:val="22"/>
           <w:u w:val="single"/>
         </w:rPr>
-        <w:t>###2.4. Merging trainData set with testData set</w:t>
+        <w:t>###2.4. Merges trainData set with testData set</w:t>
       </w:r>
     </w:p>
     <w:p>
@@ -2192,7 +2243,7 @@
           <w:szCs w:val="22"/>
           <w:u w:val="single"/>
         </w:rPr>
-        <w:t>###2.5. Extracting columns with mean and standard deviation in it</w:t>
+        <w:t>###2.5. Extracts columns with mean and standard deviation in it</w:t>
       </w:r>
     </w:p>
     <w:p>
@@ -2258,7 +2309,7 @@
           <w:sz w:val="22"/>
           <w:szCs w:val="22"/>
         </w:rPr>
-        <w:t>22. installs and loads "dplyr"</w:t>
+        <w:t>22. loads "dplyr"</w:t>
       </w:r>
     </w:p>
     <w:p>
@@ -2394,7 +2445,7 @@
           <w:szCs w:val="22"/>
           <w:u w:val="single"/>
         </w:rPr>
-        <w:t>###2.6.Renaming Activity values</w:t>
+        <w:t>###2.6.Renames Activity values</w:t>
       </w:r>
     </w:p>
     <w:p>
@@ -2497,40 +2548,40 @@
           <w:szCs w:val="22"/>
           <w:u w:val="single"/>
         </w:rPr>
-        <w:t>###2.7. Restructuring and aggregating data set</w:t>
-      </w:r>
-    </w:p>
-    <w:p>
-      <w:pPr>
-        <w:pStyle w:val="TextBody"/>
-        <w:spacing w:lineRule="atLeast" w:line="375" w:before="0" w:after="240"/>
-        <w:ind w:left="0" w:right="0" w:hanging="0"/>
-        <w:jc w:val="both"/>
-        <w:rPr>
-          <w:rFonts w:ascii="Arial" w:hAnsi="Arial"/>
-          <w:b w:val="false"/>
-          <w:i w:val="false"/>
-          <w:caps w:val="false"/>
-          <w:smallCaps w:val="false"/>
-          <w:color w:val="333333"/>
-          <w:spacing w:val="0"/>
-          <w:sz w:val="22"/>
-          <w:szCs w:val="22"/>
-        </w:rPr>
-      </w:pPr>
-      <w:r>
-        <w:rPr>
-          <w:rFonts w:ascii="Arial" w:hAnsi="Arial"/>
-          <w:b w:val="false"/>
-          <w:i w:val="false"/>
-          <w:caps w:val="false"/>
-          <w:smallCaps w:val="false"/>
-          <w:color w:val="333333"/>
-          <w:spacing w:val="0"/>
-          <w:sz w:val="22"/>
-          <w:szCs w:val="22"/>
-        </w:rPr>
-        <w:t>28. installs and loads "reshape" package</w:t>
+        <w:t>###2.7. Restructures and aggregates data set</w:t>
+      </w:r>
+    </w:p>
+    <w:p>
+      <w:pPr>
+        <w:pStyle w:val="TextBody"/>
+        <w:spacing w:lineRule="atLeast" w:line="375" w:before="0" w:after="240"/>
+        <w:ind w:left="0" w:right="0" w:hanging="0"/>
+        <w:jc w:val="both"/>
+        <w:rPr>
+          <w:rFonts w:ascii="Arial" w:hAnsi="Arial"/>
+          <w:b w:val="false"/>
+          <w:i w:val="false"/>
+          <w:caps w:val="false"/>
+          <w:smallCaps w:val="false"/>
+          <w:color w:val="333333"/>
+          <w:spacing w:val="0"/>
+          <w:sz w:val="22"/>
+          <w:szCs w:val="22"/>
+        </w:rPr>
+      </w:pPr>
+      <w:r>
+        <w:rPr>
+          <w:rFonts w:ascii="Arial" w:hAnsi="Arial"/>
+          <w:b w:val="false"/>
+          <w:i w:val="false"/>
+          <w:caps w:val="false"/>
+          <w:smallCaps w:val="false"/>
+          <w:color w:val="333333"/>
+          <w:spacing w:val="0"/>
+          <w:sz w:val="22"/>
+          <w:szCs w:val="22"/>
+        </w:rPr>
+        <w:t>28. loads "reshape" package</w:t>
       </w:r>
     </w:p>
     <w:p>
@@ -2596,7 +2647,7 @@
           <w:sz w:val="22"/>
           <w:szCs w:val="22"/>
         </w:rPr>
-        <w:t>30. aggregates the Dataset by subjectId and Activity, computes the mean for each numeric value and stores them into "averagedTidyDataSet"</w:t>
+        <w:t>30. aggregates the Dataset by subjectId and Activity, computes the mean for each numeric value (all columns, except for the first two, are of numeric type) and stores them into "averagedTidyDataSet"</w:t>
       </w:r>
     </w:p>
     <w:p>
@@ -2633,7 +2684,7 @@
           <w:szCs w:val="22"/>
           <w:u w:val="single"/>
         </w:rPr>
-        <w:t>###2.8. Writing the dataset to a ".txt" file</w:t>
+        <w:t>###2.8. Writes the dataset to a ".txt" file</w:t>
       </w:r>
     </w:p>
     <w:p>
@@ -2703,7 +2754,7 @@
           <w:szCs w:val="22"/>
           <w:u w:val="single"/>
         </w:rPr>
-        <w:t>###2.9. Printing the first 6 rows of the "averagedTidyDataSet" on the console</w:t>
+        <w:t>###2.9. Prints the first 6 rows of the "averagedTidyDataSet" on the console</w:t>
       </w:r>
     </w:p>
     <w:p>
@@ -3099,6 +3150,14 @@
     <w:name w:val="Numbering Symbols"/>
     <w:rPr/>
   </w:style>
+  <w:style w:type="character" w:styleId="InternetLink">
+    <w:name w:val="Internet Link"/>
+    <w:rPr>
+      <w:color w:val="000080"/>
+      <w:u w:val="single"/>
+      <w:lang w:val="zxx" w:eastAsia="zxx" w:bidi="zxx"/>
+    </w:rPr>
+  </w:style>
   <w:style w:type="paragraph" w:styleId="Heading">
     <w:name w:val="Heading"/>
     <w:basedOn w:val="Normal"/>

</xml_diff>